<commit_message>
Updated Documentation of the project Project Documentation will soon be pushed to another repository
</commit_message>
<xml_diff>
--- a/ArchCNL_Umgebung_einrichten+starten.docx
+++ b/ArchCNL_Umgebung_einrichten+starten.docx
@@ -25,11 +25,19 @@
           <w:numId w:val="1"/>
         </w:numPr>
       </w:pPr>
+      <w:proofErr w:type="spellStart"/>
       <w:r>
         <w:rPr>
           <w:b/>
         </w:rPr>
-        <w:t>Eclipse Version Photon</w:t>
+        <w:t>Eclipse</w:t>
+      </w:r>
+      <w:proofErr w:type="spellEnd"/>
+      <w:r>
+        <w:rPr>
+          <w:b/>
+        </w:rPr>
+        <w:t xml:space="preserve"> Version Photon</w:t>
       </w:r>
       <w:r>
         <w:t xml:space="preserve"> nutzen: </w:t>
@@ -37,21 +45,40 @@
       <w:r>
         <w:br/>
       </w:r>
-      <w:r>
-        <w:t xml:space="preserve">XText/Xtend </w:t>
-      </w:r>
-      <w:r>
-        <w:t>sind Eclipse-Plugins, wodurch nur  Eclipse als DIE möglich ist.</w:t>
-      </w:r>
-      <w:r>
-        <w:br/>
-        <w:t xml:space="preserve">XText/Xtend arbeiten in der z.Z. genutzten Version leider nur mit der alten Eclipse-Umgebung zusammen. Ein Upgrade auf die neue </w:t>
-      </w:r>
-      <w:r>
-        <w:t>XText/Xtend</w:t>
-      </w:r>
-      <w:r>
-        <w:t xml:space="preserve">-Version sollte zeitnah erfolgen. </w:t>
+      <w:proofErr w:type="spellStart"/>
+      <w:r>
+        <w:t>XText</w:t>
+      </w:r>
+      <w:proofErr w:type="spellEnd"/>
+      <w:r>
+        <w:t>/</w:t>
+      </w:r>
+      <w:proofErr w:type="spellStart"/>
+      <w:r>
+        <w:t>Xtend</w:t>
+      </w:r>
+      <w:proofErr w:type="spellEnd"/>
+      <w:r>
+        <w:t xml:space="preserve"> sind </w:t>
+      </w:r>
+      <w:proofErr w:type="spellStart"/>
+      <w:r>
+        <w:t>Eclipse-Plugins</w:t>
+      </w:r>
+      <w:proofErr w:type="spellEnd"/>
+      <w:r>
+        <w:t xml:space="preserve">, wodurch nur  </w:t>
+      </w:r>
+      <w:proofErr w:type="spellStart"/>
+      <w:r>
+        <w:t>Eclipse</w:t>
+      </w:r>
+      <w:proofErr w:type="spellEnd"/>
+      <w:r>
+        <w:t xml:space="preserve"> als </w:t>
+      </w:r>
+      <w:r>
+        <w:t>IDE möglich ist.</w:t>
       </w:r>
     </w:p>
     <w:p>
@@ -62,120 +89,257 @@
           <w:numId w:val="1"/>
         </w:numPr>
       </w:pPr>
+      <w:proofErr w:type="spellStart"/>
       <w:r>
         <w:rPr>
           <w:b/>
         </w:rPr>
-        <w:t xml:space="preserve">Xtext/Xtend </w:t>
-      </w:r>
+        <w:t>Xtext</w:t>
+      </w:r>
+      <w:proofErr w:type="spellEnd"/>
       <w:r>
         <w:rPr>
           <w:b/>
         </w:rPr>
+        <w:t>/</w:t>
+      </w:r>
+      <w:proofErr w:type="spellStart"/>
+      <w:r>
+        <w:rPr>
+          <w:b/>
+        </w:rPr>
+        <w:t>Xtend</w:t>
+      </w:r>
+      <w:proofErr w:type="spellEnd"/>
+      <w:r>
+        <w:rPr>
+          <w:b/>
+        </w:rPr>
+        <w:t xml:space="preserve"> </w:t>
+      </w:r>
+      <w:proofErr w:type="spellStart"/>
+      <w:r>
+        <w:rPr>
+          <w:b/>
+        </w:rPr>
         <w:t>Plugin</w:t>
       </w:r>
-      <w:r>
-        <w:t xml:space="preserve"> in Eclipse </w:t>
-      </w:r>
-      <w:r>
-        <w:t>installieren</w:t>
+      <w:proofErr w:type="spellEnd"/>
+      <w:r>
+        <w:t xml:space="preserve"> in </w:t>
+      </w:r>
+      <w:proofErr w:type="spellStart"/>
+      <w:r>
+        <w:t>Eclipse</w:t>
+      </w:r>
+      <w:proofErr w:type="spellEnd"/>
+      <w:r>
+        <w:t xml:space="preserve"> installieren</w:t>
       </w:r>
       <w:r>
         <w:br/>
-        <w:t xml:space="preserve">=&gt; Menü „Help“ =&gt; Add Software </w:t>
+        <w:t xml:space="preserve">=&gt; Menü „Help“ =&gt; </w:t>
+      </w:r>
+      <w:r>
+        <w:t xml:space="preserve"> </w:t>
+      </w:r>
+      <w:proofErr w:type="spellStart"/>
+      <w:r>
+        <w:t>Eclipse</w:t>
+      </w:r>
+      <w:proofErr w:type="spellEnd"/>
+      <w:r>
+        <w:t xml:space="preserve"> </w:t>
+      </w:r>
+      <w:proofErr w:type="spellStart"/>
+      <w:r>
+        <w:t>MarketPlace</w:t>
+      </w:r>
+      <w:proofErr w:type="spellEnd"/>
+      <w:r>
+        <w:t xml:space="preserve"> </w:t>
+      </w:r>
+      <w:bookmarkStart w:id="0" w:name="_GoBack"/>
+      <w:bookmarkEnd w:id="0"/>
+    </w:p>
+    <w:p>
+      <w:pPr>
+        <w:pStyle w:val="Listenabsatz"/>
+      </w:pPr>
+      <w:r>
+        <w:t xml:space="preserve">=&gt; </w:t>
+      </w:r>
+      <w:r>
+        <w:t>Suche nach XTEXT =&gt; Version 2.22 installieren</w:t>
+      </w:r>
+    </w:p>
+    <w:p>
+      <w:pPr>
+        <w:pStyle w:val="Listenabsatz"/>
+      </w:pPr>
+      <w:r>
+        <w:t>=&gt; Suche nach XTEND =&gt; Version 2.22 installieren</w:t>
+      </w:r>
+    </w:p>
+    <w:p>
+      <w:pPr>
+        <w:pStyle w:val="Listenabsatz"/>
+        <w:numPr>
+          <w:ilvl w:val="0"/>
+          <w:numId w:val="1"/>
+        </w:numPr>
+      </w:pPr>
+      <w:r>
+        <w:rPr>
+          <w:b/>
+        </w:rPr>
+        <w:t>Docker installieren</w:t>
+      </w:r>
+      <w:r>
+        <w:t xml:space="preserve"> (als Basis für </w:t>
+      </w:r>
+      <w:proofErr w:type="spellStart"/>
+      <w:r>
+        <w:t>Stardog</w:t>
+      </w:r>
+      <w:proofErr w:type="spellEnd"/>
+      <w:r>
+        <w:t xml:space="preserve">-DB-Instanz: </w:t>
       </w:r>
       <w:r>
         <w:br/>
-      </w:r>
-      <w:r>
-        <w:t xml:space="preserve">=&gt; „Work with“ </w:t>
-      </w:r>
-      <w:r>
-        <w:t>„</w:t>
-      </w:r>
-      <w:r>
-        <w:t xml:space="preserve">Photon - </w:t>
-      </w:r>
-      <w:hyperlink r:id="rId5" w:history="1">
+        <w:t xml:space="preserve">=&gt; Für Windows: </w:t>
+      </w:r>
+      <w:r>
+        <w:rPr>
+          <w:rFonts w:ascii="Arial" w:hAnsi="Arial" w:cs="Arial"/>
+          <w:color w:val="33444C"/>
+          <w:sz w:val="21"/>
+          <w:szCs w:val="21"/>
+          <w:shd w:val="clear" w:color="auto" w:fill="FFFFFF"/>
+        </w:rPr>
+        <w:t xml:space="preserve">Hyper-V </w:t>
+      </w:r>
+      <w:proofErr w:type="spellStart"/>
+      <w:r>
+        <w:rPr>
+          <w:rFonts w:ascii="Arial" w:hAnsi="Arial" w:cs="Arial"/>
+          <w:color w:val="33444C"/>
+          <w:sz w:val="21"/>
+          <w:szCs w:val="21"/>
+          <w:shd w:val="clear" w:color="auto" w:fill="FFFFFF"/>
+        </w:rPr>
+        <w:t>and</w:t>
+      </w:r>
+      <w:proofErr w:type="spellEnd"/>
+      <w:r>
+        <w:rPr>
+          <w:rFonts w:ascii="Arial" w:hAnsi="Arial" w:cs="Arial"/>
+          <w:color w:val="33444C"/>
+          <w:sz w:val="21"/>
+          <w:szCs w:val="21"/>
+          <w:shd w:val="clear" w:color="auto" w:fill="FFFFFF"/>
+        </w:rPr>
+        <w:t xml:space="preserve"> Containers Windows </w:t>
+      </w:r>
+      <w:proofErr w:type="spellStart"/>
+      <w:r>
+        <w:rPr>
+          <w:rFonts w:ascii="Arial" w:hAnsi="Arial" w:cs="Arial"/>
+          <w:color w:val="33444C"/>
+          <w:sz w:val="21"/>
+          <w:szCs w:val="21"/>
+          <w:shd w:val="clear" w:color="auto" w:fill="FFFFFF"/>
+        </w:rPr>
+        <w:t>features</w:t>
+      </w:r>
+      <w:proofErr w:type="spellEnd"/>
+      <w:r>
+        <w:rPr>
+          <w:rFonts w:ascii="Arial" w:hAnsi="Arial" w:cs="Arial"/>
+          <w:color w:val="33444C"/>
+          <w:sz w:val="21"/>
+          <w:szCs w:val="21"/>
+          <w:shd w:val="clear" w:color="auto" w:fill="FFFFFF"/>
+        </w:rPr>
+        <w:t xml:space="preserve"> must </w:t>
+      </w:r>
+      <w:proofErr w:type="spellStart"/>
+      <w:r>
+        <w:rPr>
+          <w:rFonts w:ascii="Arial" w:hAnsi="Arial" w:cs="Arial"/>
+          <w:color w:val="33444C"/>
+          <w:sz w:val="21"/>
+          <w:szCs w:val="21"/>
+          <w:shd w:val="clear" w:color="auto" w:fill="FFFFFF"/>
+        </w:rPr>
+        <w:t>be</w:t>
+      </w:r>
+      <w:proofErr w:type="spellEnd"/>
+      <w:r>
+        <w:rPr>
+          <w:rFonts w:ascii="Arial" w:hAnsi="Arial" w:cs="Arial"/>
+          <w:color w:val="33444C"/>
+          <w:sz w:val="21"/>
+          <w:szCs w:val="21"/>
+          <w:shd w:val="clear" w:color="auto" w:fill="FFFFFF"/>
+        </w:rPr>
+        <w:t xml:space="preserve"> </w:t>
+      </w:r>
+      <w:proofErr w:type="spellStart"/>
+      <w:r>
+        <w:rPr>
+          <w:rFonts w:ascii="Arial" w:hAnsi="Arial" w:cs="Arial"/>
+          <w:color w:val="33444C"/>
+          <w:sz w:val="21"/>
+          <w:szCs w:val="21"/>
+          <w:shd w:val="clear" w:color="auto" w:fill="FFFFFF"/>
+        </w:rPr>
+        <w:t>enabled</w:t>
+      </w:r>
+      <w:proofErr w:type="spellEnd"/>
+      <w:r>
+        <w:rPr>
+          <w:rFonts w:ascii="Arial" w:hAnsi="Arial" w:cs="Arial"/>
+          <w:color w:val="33444C"/>
+          <w:sz w:val="21"/>
+          <w:szCs w:val="21"/>
+          <w:shd w:val="clear" w:color="auto" w:fill="FFFFFF"/>
+        </w:rPr>
+        <w:t>.</w:t>
+      </w:r>
+      <w:r>
+        <w:rPr>
+          <w:rFonts w:ascii="Arial" w:hAnsi="Arial" w:cs="Arial"/>
+          <w:color w:val="33444C"/>
+          <w:sz w:val="21"/>
+          <w:szCs w:val="21"/>
+          <w:shd w:val="clear" w:color="auto" w:fill="FFFFFF"/>
+        </w:rPr>
+        <w:br/>
+      </w:r>
+      <w:hyperlink r:id="rId5" w:anchor="enable-the-hyper-v-role-through-settings" w:history="1">
         <w:r>
           <w:rPr>
             <w:rStyle w:val="Hyperlink"/>
           </w:rPr>
-          <w:t>http://download.eclipse.org/releases/photon</w:t>
+          <w:t>https://docs.microsoft.com/de-de/virtualization/hyper-v-on-windows/quick-start/enable-hyper-v#enable-the-hyper-v-role-through-settings</w:t>
         </w:r>
       </w:hyperlink>
       <w:r>
-        <w:t xml:space="preserve">“ </w:t>
-      </w:r>
-      <w:r>
         <w:br/>
-        <w:t>=&gt; unter dem Auswahlfenster „Show only the latests versions of available software“ – Haken entfernen</w:t>
-      </w:r>
-      <w:r>
-        <w:br/>
-      </w:r>
-      <w:r>
-        <w:t>=&gt; Modelling =&gt; EMF Version 2.14 auswählen</w:t>
-      </w:r>
-      <w:r>
-        <w:t xml:space="preserve"> </w:t>
-      </w:r>
-      <w:r>
-        <w:t>(</w:t>
-      </w:r>
-      <w:r>
-        <w:t xml:space="preserve">EMF = </w:t>
-      </w:r>
-      <w:r>
-        <w:t>Eclipse Modeling Framework)</w:t>
-      </w:r>
-      <w:r>
-        <w:t xml:space="preserve"> </w:t>
-      </w:r>
-      <w:r>
-        <w:br/>
-        <w:t xml:space="preserve">=&gt; next =&gt; Finish </w:t>
-      </w:r>
-      <w:r>
-        <w:br/>
-        <w:t>Kontrolle:</w:t>
-      </w:r>
-      <w:r>
-        <w:br/>
-        <w:t>=&gt; Manage …</w:t>
-      </w:r>
-      <w:r>
-        <w:br/>
-        <w:t xml:space="preserve">=&gt; Suchen nach Xtend /Xtext </w:t>
-      </w:r>
-      <w:r>
-        <w:br/>
-        <w:t>Wenn nicht vorhanden:</w:t>
-      </w:r>
-      <w:r>
-        <w:br/>
-        <w:t xml:space="preserve">=&gt; zurück =&gt; Add… =&gt; Name: egal / Location: </w:t>
+        <w:t xml:space="preserve">=&gt; </w:t>
       </w:r>
       <w:hyperlink r:id="rId6" w:history="1">
         <w:r>
           <w:rPr>
             <w:rStyle w:val="Hyperlink"/>
           </w:rPr>
-          <w:t>https://download.eclipse.org/modeling/tmf/xtext/updates/composite/releases/</w:t>
+          <w:t>https://docs.docker.com/docker-for-windows/install/</w:t>
         </w:r>
       </w:hyperlink>
       <w:r>
-        <w:br/>
-        <w:t xml:space="preserve">=&gt; Im </w:t>
-      </w:r>
-      <w:r>
-        <w:t xml:space="preserve">Auswahlfenster: XText (!) -&gt; Xtend  2.14 und Xtext 2.14 auswählen </w:t>
-      </w:r>
-      <w:r>
-        <w:br/>
-      </w:r>
-      <w:r>
-        <w:t xml:space="preserve">=&gt; next =&gt; Finish </w:t>
+        <w:t xml:space="preserve"> ggf. andere Quellen bei Linux/Mac</w:t>
       </w:r>
     </w:p>
     <w:p>
@@ -190,8 +354,71 @@
         <w:rPr>
           <w:b/>
         </w:rPr>
+        <w:t xml:space="preserve">Datenbank </w:t>
+      </w:r>
+      <w:proofErr w:type="spellStart"/>
+      <w:r>
+        <w:rPr>
+          <w:b/>
+        </w:rPr>
+        <w:t>Stardog</w:t>
+      </w:r>
+      <w:proofErr w:type="spellEnd"/>
+      <w:r>
+        <w:t xml:space="preserve"> – lokale DB-Instanz installieren:</w:t>
+      </w:r>
+      <w:r>
+        <w:br/>
+        <w:t xml:space="preserve">=&gt; </w:t>
+      </w:r>
+      <w:hyperlink r:id="rId7" w:history="1">
+        <w:r>
+          <w:rPr>
+            <w:rStyle w:val="Hyperlink"/>
+          </w:rPr>
+          <w:t>https://www.stardog.com/academic-trial/</w:t>
+        </w:r>
+      </w:hyperlink>
+      <w:r>
+        <w:t xml:space="preserve"> (Docker-Variante auswählen bei Windows, da sonst die automatische Lizensierung nicht funktioniert)</w:t>
+      </w:r>
+      <w:r>
+        <w:br/>
+        <w:t xml:space="preserve">=&gt; Bei Angabe der E-Mail-Adresse die E-Mail mit „@informatik.uni-hamburg.de“ nutzen, dadurch wird das automatisch als akademische Institution erkannt und die </w:t>
+      </w:r>
+      <w:proofErr w:type="spellStart"/>
+      <w:r>
+        <w:t>Acdemic</w:t>
+      </w:r>
+      <w:proofErr w:type="spellEnd"/>
+      <w:r>
+        <w:t>-Trial -</w:t>
+      </w:r>
+      <w:proofErr w:type="spellStart"/>
+      <w:r>
+        <w:t>License</w:t>
+      </w:r>
+      <w:proofErr w:type="spellEnd"/>
+      <w:r>
+        <w:t xml:space="preserve"> für 365Tage wird automatisch aktiviert (siehe Konsolen-Output).</w:t>
+      </w:r>
+    </w:p>
+    <w:p>
+      <w:pPr>
+        <w:pStyle w:val="Listenabsatz"/>
+        <w:numPr>
+          <w:ilvl w:val="0"/>
+          <w:numId w:val="1"/>
+        </w:numPr>
+      </w:pPr>
+      <w:proofErr w:type="spellStart"/>
+      <w:r>
+        <w:rPr>
+          <w:b/>
+        </w:rPr>
         <w:t>Git-Repositories</w:t>
       </w:r>
+      <w:proofErr w:type="spellEnd"/>
       <w:r>
         <w:t xml:space="preserve"> downloaden und in die IDE (z.B. als ein Workspace) importieren. Folgende Projekte sind dafür relevant und sollten hochgeladen werden:</w:t>
       </w:r>
@@ -204,9 +431,9 @@
           <w:lang w:eastAsia="de-DE"/>
         </w:rPr>
         <w:drawing>
-          <wp:inline distT="0" distB="0" distL="0" distR="0" wp14:anchorId="1C66A31B" wp14:editId="701945DB">
-            <wp:extent cx="3067050" cy="2331391"/>
-            <wp:effectExtent l="0" t="0" r="0" b="0"/>
+          <wp:inline distT="0" distB="0" distL="0" distR="0" wp14:anchorId="69F278F1" wp14:editId="5BB9A0C7">
+            <wp:extent cx="3158197" cy="2664903"/>
+            <wp:effectExtent l="0" t="0" r="4445" b="2540"/>
             <wp:docPr id="1" name="Grafik 1"/>
             <wp:cNvGraphicFramePr>
               <a:graphicFrameLocks xmlns:a="http://schemas.openxmlformats.org/drawingml/2006/main" noChangeAspect="1"/>
@@ -219,7 +446,7 @@
                     <pic:cNvPicPr/>
                   </pic:nvPicPr>
                   <pic:blipFill>
-                    <a:blip r:embed="rId7"/>
+                    <a:blip r:embed="rId8"/>
                     <a:stretch>
                       <a:fillRect/>
                     </a:stretch>
@@ -227,7 +454,7 @@
                   <pic:spPr>
                     <a:xfrm>
                       <a:off x="0" y="0"/>
-                      <a:ext cx="3094581" cy="2352319"/>
+                      <a:ext cx="3171568" cy="2676186"/>
                     </a:xfrm>
                     <a:prstGeom prst="rect">
                       <a:avLst/>
@@ -239,13 +466,6 @@
           </wp:inline>
         </w:drawing>
       </w:r>
-      <w:r>
-        <w:br/>
-        <w:t>hellbraun = Repository (fehlende Repository = „architecture-cnl“</w:t>
-      </w:r>
-      <w:r>
-        <w:t>)</w:t>
-      </w:r>
     </w:p>
     <w:p>
       <w:pPr>
@@ -271,11 +491,19 @@
       <w:r>
         <w:t>„</w:t>
       </w:r>
-      <w:r>
-        <w:t xml:space="preserve">Build Path“ =&gt; Reiter „Project“ </w:t>
+      <w:proofErr w:type="spellStart"/>
+      <w:r>
+        <w:t>Build</w:t>
+      </w:r>
+      <w:proofErr w:type="spellEnd"/>
+      <w:r>
+        <w:t xml:space="preserve"> Path“ =&gt; Reiter „Project“ </w:t>
       </w:r>
       <w:r>
         <w:t>=&gt; Add</w:t>
+      </w:r>
+      <w:r>
+        <w:t>..</w:t>
       </w:r>
     </w:p>
     <w:p>
@@ -287,7 +515,15 @@
         </w:numPr>
       </w:pPr>
       <w:r>
-        <w:t xml:space="preserve">Bei Fehler „UnboundClasspathContainer“ =&gt; falsche JRE ist hinterlegt </w:t>
+        <w:t>Bei Fehler „</w:t>
+      </w:r>
+      <w:proofErr w:type="spellStart"/>
+      <w:r>
+        <w:t>UnboundClasspathContainer</w:t>
+      </w:r>
+      <w:proofErr w:type="spellEnd"/>
+      <w:r>
+        <w:t xml:space="preserve">“ =&gt; falsche JRE ist hinterlegt </w:t>
       </w:r>
       <w:r>
         <w:br/>
@@ -295,12 +531,23 @@
       </w:r>
       <w:r>
         <w:br/>
-      </w:r>
-      <w:r>
-        <w:t>„Build Path“</w:t>
-      </w:r>
-      <w:r>
-        <w:t>(s.o.) =&gt; Reiter „Libraries“ =&gt; „JRE System Library“ markieren =&gt; „Edit“ =&gt; Execution Environment =&gt; Java SE 1.8 wählen</w:t>
+        <w:t>„</w:t>
+      </w:r>
+      <w:proofErr w:type="spellStart"/>
+      <w:r>
+        <w:t>Build</w:t>
+      </w:r>
+      <w:proofErr w:type="spellEnd"/>
+      <w:r>
+        <w:t xml:space="preserve"> Path“(s.o.) =&gt; Reiter „Libraries“ =&gt; „JRE System Library“ markieren =&gt; „Edit“ =&gt; </w:t>
+      </w:r>
+      <w:proofErr w:type="spellStart"/>
+      <w:r>
+        <w:t>Execution</w:t>
+      </w:r>
+      <w:proofErr w:type="spellEnd"/>
+      <w:r>
+        <w:t xml:space="preserve"> Environment =&gt; Java SE 1.8 wählen</w:t>
       </w:r>
     </w:p>
     <w:p>
@@ -311,18 +558,25 @@
           <w:numId w:val="1"/>
         </w:numPr>
       </w:pPr>
-      <w:r>
-        <w:t xml:space="preserve">JUnit wird nicht gefunden </w:t>
+      <w:proofErr w:type="spellStart"/>
+      <w:r>
+        <w:t>JUnit</w:t>
+      </w:r>
+      <w:proofErr w:type="spellEnd"/>
+      <w:r>
+        <w:t xml:space="preserve"> wird nicht gefunden </w:t>
       </w:r>
       <w:r>
         <w:br/>
-        <w:t xml:space="preserve">=&gt; </w:t>
-      </w:r>
-      <w:r>
-        <w:t>„Build Path“(s.o.)</w:t>
-      </w:r>
-      <w:r>
-        <w:t xml:space="preserve"> =&gt; Libraries =&gt; Add JARs =&gt; JUnit4</w:t>
+        <w:t>=&gt; „</w:t>
+      </w:r>
+      <w:proofErr w:type="spellStart"/>
+      <w:r>
+        <w:t>Build</w:t>
+      </w:r>
+      <w:proofErr w:type="spellEnd"/>
+      <w:r>
+        <w:t xml:space="preserve"> Path“(s.o.) =&gt; Libraries =&gt; Add JARs =&gt; JUnit4</w:t>
       </w:r>
     </w:p>
     <w:p>
@@ -347,8 +601,6 @@
           <w:sz w:val="32"/>
         </w:rPr>
       </w:pPr>
-      <w:bookmarkStart w:id="0" w:name="_GoBack"/>
-      <w:bookmarkEnd w:id="0"/>
       <w:r>
         <w:rPr>
           <w:b/>
@@ -360,23 +612,146 @@
     </w:p>
     <w:p>
       <w:pPr>
-        <w:pStyle w:val="Listenabsatz"/>
+        <w:pStyle w:val="berschrift3"/>
         <w:numPr>
           <w:ilvl w:val="0"/>
           <w:numId w:val="2"/>
         </w:numPr>
-      </w:pPr>
-      <w:r>
-        <w:t xml:space="preserve">Beispielprojekt aus Github pullen </w:t>
-      </w:r>
-      <w:r>
-        <w:t xml:space="preserve">und irgendwo </w:t>
-      </w:r>
-      <w:r>
-        <w:t xml:space="preserve">(merken wo!) </w:t>
-      </w:r>
-      <w:r>
-        <w:t>ablegen</w:t>
+        <w:shd w:val="clear" w:color="auto" w:fill="FFFFFF"/>
+        <w:spacing w:before="0" w:beforeAutospacing="0" w:after="0" w:afterAutospacing="0"/>
+        <w:rPr>
+          <w:rFonts w:asciiTheme="minorHAnsi" w:eastAsiaTheme="minorHAnsi" w:hAnsiTheme="minorHAnsi" w:cstheme="minorBidi"/>
+          <w:b w:val="0"/>
+          <w:bCs w:val="0"/>
+          <w:sz w:val="22"/>
+          <w:szCs w:val="22"/>
+          <w:lang w:eastAsia="en-US"/>
+        </w:rPr>
+      </w:pPr>
+      <w:r>
+        <w:rPr>
+          <w:rFonts w:asciiTheme="minorHAnsi" w:eastAsiaTheme="minorHAnsi" w:hAnsiTheme="minorHAnsi" w:cstheme="minorBidi"/>
+          <w:b w:val="0"/>
+          <w:bCs w:val="0"/>
+          <w:sz w:val="22"/>
+          <w:szCs w:val="22"/>
+          <w:lang w:eastAsia="en-US"/>
+        </w:rPr>
+        <w:t>Beispielprojekt</w:t>
+      </w:r>
+      <w:r>
+        <w:rPr>
+          <w:rFonts w:asciiTheme="minorHAnsi" w:eastAsiaTheme="minorHAnsi" w:hAnsiTheme="minorHAnsi" w:cstheme="minorBidi"/>
+          <w:b w:val="0"/>
+          <w:bCs w:val="0"/>
+          <w:sz w:val="22"/>
+          <w:szCs w:val="22"/>
+          <w:lang w:eastAsia="en-US"/>
+        </w:rPr>
+        <w:t xml:space="preserve"> (</w:t>
+      </w:r>
+      <w:proofErr w:type="spellStart"/>
+      <w:r>
+        <w:rPr>
+          <w:rFonts w:asciiTheme="minorHAnsi" w:eastAsiaTheme="minorHAnsi" w:hAnsiTheme="minorHAnsi" w:cstheme="minorBidi"/>
+          <w:b w:val="0"/>
+          <w:bCs w:val="0"/>
+          <w:sz w:val="22"/>
+          <w:szCs w:val="22"/>
+          <w:lang w:eastAsia="en-US"/>
+        </w:rPr>
+        <w:fldChar w:fldCharType="begin"/>
+      </w:r>
+      <w:r>
+        <w:rPr>
+          <w:rFonts w:asciiTheme="minorHAnsi" w:eastAsiaTheme="minorHAnsi" w:hAnsiTheme="minorHAnsi" w:cstheme="minorBidi"/>
+          <w:b w:val="0"/>
+          <w:bCs w:val="0"/>
+          <w:sz w:val="22"/>
+          <w:szCs w:val="22"/>
+          <w:lang w:eastAsia="en-US"/>
+        </w:rPr>
+        <w:instrText xml:space="preserve"> HYPERLINK "https://github.com/Mari-Wie/OnionArchitectureDemo" </w:instrText>
+      </w:r>
+      <w:r>
+        <w:rPr>
+          <w:rFonts w:asciiTheme="minorHAnsi" w:eastAsiaTheme="minorHAnsi" w:hAnsiTheme="minorHAnsi" w:cstheme="minorBidi"/>
+          <w:b w:val="0"/>
+          <w:bCs w:val="0"/>
+          <w:sz w:val="22"/>
+          <w:szCs w:val="22"/>
+          <w:lang w:eastAsia="en-US"/>
+        </w:rPr>
+        <w:fldChar w:fldCharType="separate"/>
+      </w:r>
+      <w:r>
+        <w:rPr>
+          <w:rFonts w:asciiTheme="minorHAnsi" w:eastAsiaTheme="minorHAnsi" w:hAnsiTheme="minorHAnsi" w:cstheme="minorBidi"/>
+          <w:b w:val="0"/>
+          <w:bCs w:val="0"/>
+          <w:sz w:val="22"/>
+          <w:szCs w:val="22"/>
+          <w:lang w:eastAsia="en-US"/>
+        </w:rPr>
+        <w:t>OnionArchitectureDemo</w:t>
+      </w:r>
+      <w:proofErr w:type="spellEnd"/>
+      <w:r>
+        <w:rPr>
+          <w:rFonts w:asciiTheme="minorHAnsi" w:eastAsiaTheme="minorHAnsi" w:hAnsiTheme="minorHAnsi" w:cstheme="minorBidi"/>
+          <w:b w:val="0"/>
+          <w:bCs w:val="0"/>
+          <w:sz w:val="22"/>
+          <w:szCs w:val="22"/>
+          <w:lang w:eastAsia="en-US"/>
+        </w:rPr>
+        <w:fldChar w:fldCharType="end"/>
+      </w:r>
+      <w:r>
+        <w:rPr>
+          <w:rFonts w:asciiTheme="minorHAnsi" w:eastAsiaTheme="minorHAnsi" w:hAnsiTheme="minorHAnsi" w:cstheme="minorBidi"/>
+          <w:b w:val="0"/>
+          <w:bCs w:val="0"/>
+          <w:sz w:val="22"/>
+          <w:szCs w:val="22"/>
+          <w:lang w:eastAsia="en-US"/>
+        </w:rPr>
+        <w:t>)</w:t>
+      </w:r>
+      <w:r>
+        <w:rPr>
+          <w:rFonts w:asciiTheme="minorHAnsi" w:eastAsiaTheme="minorHAnsi" w:hAnsiTheme="minorHAnsi" w:cstheme="minorBidi"/>
+          <w:b w:val="0"/>
+          <w:bCs w:val="0"/>
+          <w:sz w:val="22"/>
+          <w:szCs w:val="22"/>
+          <w:lang w:eastAsia="en-US"/>
+        </w:rPr>
+        <w:t xml:space="preserve"> aus </w:t>
+      </w:r>
+      <w:proofErr w:type="spellStart"/>
+      <w:r>
+        <w:rPr>
+          <w:rFonts w:asciiTheme="minorHAnsi" w:eastAsiaTheme="minorHAnsi" w:hAnsiTheme="minorHAnsi" w:cstheme="minorBidi"/>
+          <w:b w:val="0"/>
+          <w:bCs w:val="0"/>
+          <w:sz w:val="22"/>
+          <w:szCs w:val="22"/>
+          <w:lang w:eastAsia="en-US"/>
+        </w:rPr>
+        <w:t>Github</w:t>
+      </w:r>
+      <w:proofErr w:type="spellEnd"/>
+      <w:r>
+        <w:rPr>
+          <w:rFonts w:asciiTheme="minorHAnsi" w:eastAsiaTheme="minorHAnsi" w:hAnsiTheme="minorHAnsi" w:cstheme="minorBidi"/>
+          <w:b w:val="0"/>
+          <w:bCs w:val="0"/>
+          <w:sz w:val="22"/>
+          <w:szCs w:val="22"/>
+          <w:lang w:eastAsia="en-US"/>
+        </w:rPr>
+        <w:t xml:space="preserve"> pullen und irgendwo (merken wo!) ablegen</w:t>
       </w:r>
     </w:p>
     <w:p>
@@ -387,8 +762,13 @@
           <w:numId w:val="2"/>
         </w:numPr>
       </w:pPr>
-      <w:r>
-        <w:t xml:space="preserve">StardogDB starten </w:t>
+      <w:proofErr w:type="spellStart"/>
+      <w:r>
+        <w:t>StardogDB</w:t>
+      </w:r>
+      <w:proofErr w:type="spellEnd"/>
+      <w:r>
+        <w:t xml:space="preserve"> starten </w:t>
       </w:r>
     </w:p>
     <w:p>
@@ -400,22 +780,7 @@
         </w:numPr>
       </w:pPr>
       <w:r>
-        <w:t>Sourcen</w:t>
-      </w:r>
-      <w:r>
-        <w:t xml:space="preserve"> über Link</w:t>
-      </w:r>
-      <w:r>
-        <w:t xml:space="preserve"> downloaden</w:t>
-      </w:r>
-      <w:r>
-        <w:t xml:space="preserve"> und irgendwo </w:t>
-      </w:r>
-      <w:r>
-        <w:t xml:space="preserve">(merken wo!) </w:t>
-      </w:r>
-      <w:r>
-        <w:t>ablegen</w:t>
+        <w:t xml:space="preserve">Docker Dashboard öffnen </w:t>
       </w:r>
     </w:p>
     <w:p>
@@ -426,8 +791,30 @@
           <w:numId w:val="2"/>
         </w:numPr>
       </w:pPr>
-      <w:r>
-        <w:t>Cmd-Window</w:t>
+      <w:proofErr w:type="spellStart"/>
+      <w:r>
+        <w:t>Stardog</w:t>
+      </w:r>
+      <w:proofErr w:type="spellEnd"/>
+      <w:r>
+        <w:t>-Container laufen lassen</w:t>
+      </w:r>
+    </w:p>
+    <w:p>
+      <w:pPr>
+        <w:pStyle w:val="Listenabsatz"/>
+        <w:numPr>
+          <w:ilvl w:val="0"/>
+          <w:numId w:val="2"/>
+        </w:numPr>
+      </w:pPr>
+      <w:proofErr w:type="spellStart"/>
+      <w:r>
+        <w:t>Cnl-toolchain</w:t>
+      </w:r>
+      <w:proofErr w:type="spellEnd"/>
+      <w:r>
+        <w:t xml:space="preserve">/cnl-toolchain.java </w:t>
       </w:r>
     </w:p>
     <w:p>
@@ -439,7 +826,36 @@
         </w:numPr>
       </w:pPr>
       <w:r>
-        <w:t>cd &lt;Pfad zu den Sourcen&gt;/bin/</w:t>
+        <w:t xml:space="preserve">Projektpfade für das Beispielprojekt </w:t>
+      </w:r>
+      <w:r>
+        <w:t xml:space="preserve">(oben gemerkt!) </w:t>
+      </w:r>
+      <w:r>
+        <w:t>sind hier ha</w:t>
+      </w:r>
+      <w:r>
+        <w:t>r</w:t>
+      </w:r>
+      <w:r>
+        <w:t xml:space="preserve">t </w:t>
+      </w:r>
+      <w:proofErr w:type="spellStart"/>
+      <w:r>
+        <w:t>gecoded</w:t>
+      </w:r>
+      <w:proofErr w:type="spellEnd"/>
+      <w:r>
+        <w:t xml:space="preserve"> und müssen manuell an die eigene Umgebung angepasst werden.</w:t>
+      </w:r>
+      <w:r>
+        <w:t xml:space="preserve"> (</w:t>
+      </w:r>
+      <w:r>
+        <w:t>E</w:t>
+      </w:r>
+      <w:r>
+        <w:t>ine eigene DB kann eingetragen werden und wird dann automatisch erstellt.)</w:t>
       </w:r>
     </w:p>
     <w:p>
@@ -451,67 +867,7 @@
         </w:numPr>
       </w:pPr>
       <w:r>
-        <w:t>Befehl eingeben: „stardog-admin server start“</w:t>
-      </w:r>
-    </w:p>
-    <w:p>
-      <w:pPr>
-        <w:pStyle w:val="Listenabsatz"/>
-        <w:numPr>
-          <w:ilvl w:val="1"/>
-          <w:numId w:val="2"/>
-        </w:numPr>
-      </w:pPr>
-      <w:r>
-        <w:t>Abwarten, bis Meldungen enden</w:t>
-      </w:r>
-    </w:p>
-    <w:p>
-      <w:pPr>
-        <w:pStyle w:val="Listenabsatz"/>
-        <w:numPr>
-          <w:ilvl w:val="1"/>
-          <w:numId w:val="2"/>
-        </w:numPr>
-      </w:pPr>
-      <w:r>
-        <w:t xml:space="preserve">Browser: localhost:5820 </w:t>
-      </w:r>
-    </w:p>
-    <w:p>
-      <w:pPr>
-        <w:pStyle w:val="Listenabsatz"/>
-        <w:numPr>
-          <w:ilvl w:val="1"/>
-          <w:numId w:val="2"/>
-        </w:numPr>
-      </w:pPr>
-      <w:r>
-        <w:t xml:space="preserve">Div. DBs sind zu sehen </w:t>
-      </w:r>
-    </w:p>
-    <w:p>
-      <w:pPr>
-        <w:pStyle w:val="Listenabsatz"/>
-        <w:numPr>
-          <w:ilvl w:val="1"/>
-          <w:numId w:val="2"/>
-        </w:numPr>
-      </w:pPr>
-      <w:r>
-        <w:t>Auswählen Browse, um durch die Daten zu navigieren</w:t>
-      </w:r>
-    </w:p>
-    <w:p>
-      <w:pPr>
-        <w:pStyle w:val="Listenabsatz"/>
-        <w:numPr>
-          <w:ilvl w:val="1"/>
-          <w:numId w:val="2"/>
-        </w:numPr>
-      </w:pPr>
-      <w:r>
-        <w:t>Auswählen Query, um konkrete Abfragen (in SWRL) abzufragen</w:t>
+        <w:t>RUN</w:t>
       </w:r>
     </w:p>
     <w:p>
@@ -523,7 +879,121 @@
         </w:numPr>
       </w:pPr>
       <w:r>
-        <w:t xml:space="preserve">Cnl-toolchain/cnl-toolchain.java </w:t>
+        <w:t xml:space="preserve">Ergebnisse in </w:t>
+      </w:r>
+      <w:proofErr w:type="spellStart"/>
+      <w:r>
+        <w:t>Stardog</w:t>
+      </w:r>
+      <w:proofErr w:type="spellEnd"/>
+      <w:r>
+        <w:t xml:space="preserve">-DB über </w:t>
+      </w:r>
+      <w:proofErr w:type="spellStart"/>
+      <w:r>
+        <w:t>Stardog</w:t>
+      </w:r>
+      <w:proofErr w:type="spellEnd"/>
+      <w:r>
+        <w:t xml:space="preserve"> Studio (</w:t>
+      </w:r>
+      <w:hyperlink r:id="rId9" w:history="1">
+        <w:r>
+          <w:rPr>
+            <w:rStyle w:val="Hyperlink"/>
+          </w:rPr>
+          <w:t>https://www.stardog.com/studio/</w:t>
+        </w:r>
+      </w:hyperlink>
+      <w:r>
+        <w:t xml:space="preserve">) </w:t>
+      </w:r>
+      <w:r>
+        <w:t>abfragen</w:t>
+      </w:r>
+    </w:p>
+    <w:p/>
+    <w:p>
+      <w:pPr>
+        <w:rPr>
+          <w:b/>
+          <w:sz w:val="32"/>
+        </w:rPr>
+      </w:pPr>
+      <w:r>
+        <w:rPr>
+          <w:b/>
+          <w:sz w:val="32"/>
+        </w:rPr>
+        <w:t>XTEXT-Grammatik neu erstellen</w:t>
+      </w:r>
+    </w:p>
+    <w:p>
+      <w:pPr>
+        <w:pStyle w:val="Listenabsatz"/>
+        <w:numPr>
+          <w:ilvl w:val="0"/>
+          <w:numId w:val="3"/>
+        </w:numPr>
+      </w:pPr>
+      <w:proofErr w:type="spellStart"/>
+      <w:r>
+        <w:t>Git</w:t>
+      </w:r>
+      <w:proofErr w:type="spellEnd"/>
+      <w:r>
+        <w:t xml:space="preserve">-Ordner aus dem </w:t>
+      </w:r>
+      <w:r>
+        <w:t>Ordner (Explorer) sichern</w:t>
+      </w:r>
+    </w:p>
+    <w:p>
+      <w:pPr>
+        <w:pStyle w:val="Listenabsatz"/>
+        <w:numPr>
+          <w:ilvl w:val="0"/>
+          <w:numId w:val="3"/>
+        </w:numPr>
+      </w:pPr>
+      <w:r>
+        <w:t xml:space="preserve">File -&gt; New -&gt; </w:t>
+      </w:r>
+      <w:proofErr w:type="gramStart"/>
+      <w:r>
+        <w:t>Project..</w:t>
+      </w:r>
+      <w:proofErr w:type="gramEnd"/>
+      <w:r>
+        <w:t xml:space="preserve"> -&gt; </w:t>
+      </w:r>
+      <w:proofErr w:type="spellStart"/>
+      <w:r>
+        <w:t>Xtext</w:t>
+      </w:r>
+      <w:proofErr w:type="spellEnd"/>
+      <w:r>
+        <w:t>/</w:t>
+      </w:r>
+      <w:proofErr w:type="spellStart"/>
+      <w:r>
+        <w:t>Xtext</w:t>
+      </w:r>
+      <w:proofErr w:type="spellEnd"/>
+      <w:r>
+        <w:t xml:space="preserve"> Project</w:t>
+      </w:r>
+    </w:p>
+    <w:p>
+      <w:pPr>
+        <w:pStyle w:val="Listenabsatz"/>
+        <w:numPr>
+          <w:ilvl w:val="0"/>
+          <w:numId w:val="3"/>
+        </w:numPr>
+      </w:pPr>
+      <w:r>
+        <w:t>Einträge:</w:t>
       </w:r>
     </w:p>
     <w:p>
@@ -531,14 +1001,11 @@
         <w:pStyle w:val="Listenabsatz"/>
         <w:numPr>
           <w:ilvl w:val="1"/>
-          <w:numId w:val="2"/>
-        </w:numPr>
-      </w:pPr>
-      <w:r>
-        <w:t>Projektpfade für das Beispielprojekt sind hier hat gecoded und müssen hier manuell an die eigene Umgebung angepasst werden.</w:t>
-      </w:r>
-      <w:r>
-        <w:t xml:space="preserve"> (eine eigene DB kann eingetragen werden und wird dann automatisch erstellt.)</w:t>
+          <w:numId w:val="3"/>
+        </w:numPr>
+      </w:pPr>
+      <w:r>
+        <w:t>org.architecture.cnl</w:t>
       </w:r>
     </w:p>
     <w:p>
@@ -546,11 +1013,14 @@
         <w:pStyle w:val="Listenabsatz"/>
         <w:numPr>
           <w:ilvl w:val="1"/>
-          <w:numId w:val="2"/>
-        </w:numPr>
-      </w:pPr>
-      <w:r>
-        <w:t>RUN</w:t>
+          <w:numId w:val="3"/>
+        </w:numPr>
+      </w:pPr>
+      <w:r>
+        <w:t>C:\WORK\GitHub\Ma</w:t>
+      </w:r>
+      <w:r>
+        <w:t>ri-Wie\ArchCnl\architecture-cnl</w:t>
       </w:r>
     </w:p>
     <w:p>
@@ -558,21 +1028,1030 @@
         <w:pStyle w:val="Listenabsatz"/>
         <w:numPr>
           <w:ilvl w:val="1"/>
-          <w:numId w:val="2"/>
-        </w:numPr>
-      </w:pPr>
-      <w:r>
-        <w:t xml:space="preserve">Ergebnisse in </w:t>
-      </w:r>
-      <w:r>
-        <w:t>Stardog-DB (</w:t>
-      </w:r>
-      <w:r>
-        <w:t>localhost:5820</w:t>
-      </w:r>
-      <w:r>
-        <w:t>) abfragen</w:t>
-      </w:r>
+          <w:numId w:val="3"/>
+        </w:numPr>
+      </w:pPr>
+      <w:proofErr w:type="spellStart"/>
+      <w:proofErr w:type="gramStart"/>
+      <w:r>
+        <w:t>org.architecture.cnl.ArchCnl</w:t>
+      </w:r>
+      <w:proofErr w:type="spellEnd"/>
+      <w:proofErr w:type="gramEnd"/>
+    </w:p>
+    <w:p>
+      <w:pPr>
+        <w:pStyle w:val="Listenabsatz"/>
+        <w:numPr>
+          <w:ilvl w:val="1"/>
+          <w:numId w:val="3"/>
+        </w:numPr>
+      </w:pPr>
+      <w:proofErr w:type="spellStart"/>
+      <w:r>
+        <w:t>architecture</w:t>
+      </w:r>
+      <w:proofErr w:type="spellEnd"/>
+    </w:p>
+    <w:p>
+      <w:pPr>
+        <w:pStyle w:val="Listenabsatz"/>
+        <w:numPr>
+          <w:ilvl w:val="1"/>
+          <w:numId w:val="3"/>
+        </w:numPr>
+      </w:pPr>
+      <w:r>
+        <w:t>JavaSE-1.8</w:t>
+      </w:r>
+    </w:p>
+    <w:p>
+      <w:pPr>
+        <w:pStyle w:val="Listenabsatz"/>
+        <w:numPr>
+          <w:ilvl w:val="0"/>
+          <w:numId w:val="3"/>
+        </w:numPr>
+      </w:pPr>
+      <w:r>
+        <w:t>Next</w:t>
+      </w:r>
+    </w:p>
+    <w:p>
+      <w:pPr>
+        <w:pStyle w:val="Listenabsatz"/>
+        <w:numPr>
+          <w:ilvl w:val="1"/>
+          <w:numId w:val="3"/>
+        </w:numPr>
+      </w:pPr>
+      <w:proofErr w:type="spellStart"/>
+      <w:r>
+        <w:t>Testing</w:t>
+      </w:r>
+      <w:proofErr w:type="spellEnd"/>
+      <w:r>
+        <w:t xml:space="preserve"> -&gt; </w:t>
+      </w:r>
+      <w:proofErr w:type="spellStart"/>
+      <w:r>
+        <w:t>Heken</w:t>
+      </w:r>
+      <w:proofErr w:type="spellEnd"/>
+      <w:r>
+        <w:t xml:space="preserve"> entfernen</w:t>
+      </w:r>
+    </w:p>
+    <w:p>
+      <w:pPr>
+        <w:pStyle w:val="Listenabsatz"/>
+        <w:numPr>
+          <w:ilvl w:val="1"/>
+          <w:numId w:val="3"/>
+        </w:numPr>
+      </w:pPr>
+      <w:proofErr w:type="spellStart"/>
+      <w:r>
+        <w:t>Preferred</w:t>
+      </w:r>
+      <w:proofErr w:type="spellEnd"/>
+      <w:r>
+        <w:t xml:space="preserve"> </w:t>
+      </w:r>
+      <w:proofErr w:type="spellStart"/>
+      <w:r>
+        <w:t>Build</w:t>
+      </w:r>
+      <w:proofErr w:type="spellEnd"/>
+      <w:r>
+        <w:t xml:space="preserve"> System = </w:t>
+      </w:r>
+      <w:proofErr w:type="spellStart"/>
+      <w:r>
+        <w:t>Maven</w:t>
+      </w:r>
+      <w:proofErr w:type="spellEnd"/>
+    </w:p>
+    <w:p>
+      <w:pPr>
+        <w:pStyle w:val="Listenabsatz"/>
+        <w:numPr>
+          <w:ilvl w:val="0"/>
+          <w:numId w:val="3"/>
+        </w:numPr>
+      </w:pPr>
+      <w:r>
+        <w:t>Finish</w:t>
+      </w:r>
+    </w:p>
+    <w:p>
+      <w:pPr>
+        <w:pStyle w:val="Listenabsatz"/>
+        <w:numPr>
+          <w:ilvl w:val="0"/>
+          <w:numId w:val="3"/>
+        </w:numPr>
+      </w:pPr>
+      <w:r>
+        <w:t>Im nun geöffneten Fenster die Datei-Inhalte aus „</w:t>
+      </w:r>
+      <w:r>
+        <w:t>Sicherung der ArchCNL-Grammatik_xtext.txt</w:t>
+      </w:r>
+      <w:proofErr w:type="gramStart"/>
+      <w:r>
+        <w:t>“  (</w:t>
+      </w:r>
+      <w:proofErr w:type="gramEnd"/>
+      <w:r>
+        <w:t>aus CNL-</w:t>
+      </w:r>
+      <w:proofErr w:type="spellStart"/>
+      <w:r>
+        <w:t>documentation</w:t>
+      </w:r>
+      <w:proofErr w:type="spellEnd"/>
+      <w:r>
+        <w:t>) hineinkopieren (alles bestehende löschen)</w:t>
+      </w:r>
+    </w:p>
+    <w:p>
+      <w:pPr>
+        <w:pStyle w:val="Listenabsatz"/>
+        <w:numPr>
+          <w:ilvl w:val="0"/>
+          <w:numId w:val="3"/>
+        </w:numPr>
+      </w:pPr>
+      <w:r>
+        <w:t xml:space="preserve">Kontextmenü -&gt; Run </w:t>
+      </w:r>
+      <w:proofErr w:type="spellStart"/>
+      <w:r>
+        <w:t>as</w:t>
+      </w:r>
+      <w:proofErr w:type="spellEnd"/>
+      <w:r>
+        <w:t xml:space="preserve"> … -&gt; </w:t>
+      </w:r>
+      <w:proofErr w:type="spellStart"/>
+      <w:r>
+        <w:t>Generate</w:t>
+      </w:r>
+      <w:proofErr w:type="spellEnd"/>
+      <w:r>
+        <w:t xml:space="preserve"> </w:t>
+      </w:r>
+      <w:proofErr w:type="spellStart"/>
+      <w:r>
+        <w:t>Xtext</w:t>
+      </w:r>
+      <w:proofErr w:type="spellEnd"/>
+      <w:r>
+        <w:t xml:space="preserve"> </w:t>
+      </w:r>
+      <w:proofErr w:type="spellStart"/>
+      <w:r>
+        <w:t>Artifacts</w:t>
+      </w:r>
+      <w:proofErr w:type="spellEnd"/>
+    </w:p>
+    <w:p>
+      <w:pPr>
+        <w:pStyle w:val="Listenabsatz"/>
+        <w:numPr>
+          <w:ilvl w:val="0"/>
+          <w:numId w:val="3"/>
+        </w:numPr>
+      </w:pPr>
+      <w:r>
+        <w:t xml:space="preserve">Im Project </w:t>
+      </w:r>
+      <w:proofErr w:type="spellStart"/>
+      <w:r>
+        <w:t>org.architecture.cnl</w:t>
+      </w:r>
+      <w:proofErr w:type="spellEnd"/>
+      <w:r>
+        <w:t xml:space="preserve"> </w:t>
+      </w:r>
+      <w:r>
+        <w:t xml:space="preserve">im Pfad </w:t>
+      </w:r>
+      <w:proofErr w:type="spellStart"/>
+      <w:r>
+        <w:t>src</w:t>
+      </w:r>
+      <w:proofErr w:type="spellEnd"/>
+      <w:r>
+        <w:t>/</w:t>
+      </w:r>
+      <w:proofErr w:type="spellStart"/>
+      <w:r>
+        <w:t>org.ar</w:t>
+      </w:r>
+      <w:r>
+        <w:t>chitecture.cnl</w:t>
+      </w:r>
+      <w:proofErr w:type="spellEnd"/>
+      <w:r>
+        <w:t xml:space="preserve">/ die Klasse </w:t>
+      </w:r>
+      <w:r>
+        <w:t>CNL2OWLGenerator</w:t>
+      </w:r>
+      <w:r>
+        <w:t xml:space="preserve"> erstellen (Einstellungen egal, wird eh gleich überschrieben)</w:t>
+      </w:r>
+    </w:p>
+    <w:p>
+      <w:pPr>
+        <w:pStyle w:val="Listenabsatz"/>
+        <w:numPr>
+          <w:ilvl w:val="0"/>
+          <w:numId w:val="3"/>
+        </w:numPr>
+      </w:pPr>
+      <w:r>
+        <w:t>Im nun geöffneten Fenster die Datei-Inhalte aus „</w:t>
+      </w:r>
+      <w:r>
+        <w:t xml:space="preserve">Sicherung </w:t>
+      </w:r>
+      <w:r>
+        <w:t>CNL2OWLGenerator</w:t>
+      </w:r>
+      <w:r>
+        <w:t>.txt</w:t>
+      </w:r>
+      <w:r>
+        <w:t>“ (aus CNL-</w:t>
+      </w:r>
+      <w:proofErr w:type="spellStart"/>
+      <w:r>
+        <w:t>documentation</w:t>
+      </w:r>
+      <w:proofErr w:type="spellEnd"/>
+      <w:r>
+        <w:t xml:space="preserve">) hineinkopieren (alles </w:t>
+      </w:r>
+      <w:proofErr w:type="gramStart"/>
+      <w:r>
+        <w:t>bestehende</w:t>
+      </w:r>
+      <w:proofErr w:type="gramEnd"/>
+      <w:r>
+        <w:t xml:space="preserve"> löschen)</w:t>
+      </w:r>
+    </w:p>
+    <w:p>
+      <w:pPr>
+        <w:pStyle w:val="Listenabsatz"/>
+        <w:numPr>
+          <w:ilvl w:val="0"/>
+          <w:numId w:val="3"/>
+        </w:numPr>
+      </w:pPr>
+      <w:proofErr w:type="spellStart"/>
+      <w:r>
+        <w:t>Git</w:t>
+      </w:r>
+      <w:proofErr w:type="spellEnd"/>
+      <w:r>
+        <w:t>-Ordner (Sicherung) zurück in den Ordner legen</w:t>
+      </w:r>
+    </w:p>
+    <w:p>
+      <w:pPr>
+        <w:pStyle w:val="Listenabsatz"/>
+        <w:numPr>
+          <w:ilvl w:val="0"/>
+          <w:numId w:val="3"/>
+        </w:numPr>
+      </w:pPr>
+      <w:r>
+        <w:t xml:space="preserve">Hoffen, dass </w:t>
+      </w:r>
+      <w:proofErr w:type="spellStart"/>
+      <w:r>
+        <w:t>Git</w:t>
+      </w:r>
+      <w:proofErr w:type="spellEnd"/>
+      <w:r>
+        <w:t xml:space="preserve"> das „schluckt“</w:t>
+      </w:r>
+    </w:p>
+    <w:p/>
+    <w:p>
+      <w:pPr>
+        <w:rPr>
+          <w:b/>
+          <w:sz w:val="32"/>
+        </w:rPr>
+      </w:pPr>
+      <w:r>
+        <w:rPr>
+          <w:b/>
+          <w:sz w:val="32"/>
+        </w:rPr>
+        <w:t xml:space="preserve">Log4j2 in ein </w:t>
+      </w:r>
+      <w:proofErr w:type="spellStart"/>
+      <w:r>
+        <w:rPr>
+          <w:b/>
+          <w:sz w:val="32"/>
+        </w:rPr>
+        <w:t>project</w:t>
+      </w:r>
+      <w:proofErr w:type="spellEnd"/>
+      <w:r>
+        <w:rPr>
+          <w:b/>
+          <w:sz w:val="32"/>
+        </w:rPr>
+        <w:t xml:space="preserve"> einbinden</w:t>
+      </w:r>
+    </w:p>
+    <w:p>
+      <w:pPr>
+        <w:pStyle w:val="Listenabsatz"/>
+        <w:numPr>
+          <w:ilvl w:val="0"/>
+          <w:numId w:val="4"/>
+        </w:numPr>
+      </w:pPr>
+      <w:r>
+        <w:t xml:space="preserve">Ordner </w:t>
+      </w:r>
+      <w:proofErr w:type="spellStart"/>
+      <w:r>
+        <w:t>src</w:t>
+      </w:r>
+      <w:proofErr w:type="spellEnd"/>
+      <w:r>
+        <w:t>/</w:t>
+      </w:r>
+      <w:proofErr w:type="spellStart"/>
+      <w:r>
+        <w:t>main</w:t>
+      </w:r>
+      <w:proofErr w:type="spellEnd"/>
+      <w:r>
+        <w:t>/</w:t>
+      </w:r>
+      <w:proofErr w:type="spellStart"/>
+      <w:r>
+        <w:t>resource</w:t>
+      </w:r>
+      <w:proofErr w:type="spellEnd"/>
+      <w:r>
+        <w:t xml:space="preserve"> erstellen, wenn noch nicht vorhanden</w:t>
+      </w:r>
+    </w:p>
+    <w:p>
+      <w:pPr>
+        <w:pStyle w:val="Listenabsatz"/>
+        <w:numPr>
+          <w:ilvl w:val="0"/>
+          <w:numId w:val="4"/>
+        </w:numPr>
+      </w:pPr>
+      <w:r>
+        <w:t>Datei log4j2.xml in diesem Ordner anlegen</w:t>
+      </w:r>
+    </w:p>
+    <w:p>
+      <w:pPr>
+        <w:pStyle w:val="Listenabsatz"/>
+        <w:numPr>
+          <w:ilvl w:val="0"/>
+          <w:numId w:val="4"/>
+        </w:numPr>
+      </w:pPr>
+      <w:r>
+        <w:t>Datei „öffnen mit…“ -&gt; File</w:t>
+      </w:r>
+    </w:p>
+    <w:p>
+      <w:pPr>
+        <w:pStyle w:val="Listenabsatz"/>
+        <w:numPr>
+          <w:ilvl w:val="0"/>
+          <w:numId w:val="4"/>
+        </w:numPr>
+      </w:pPr>
+      <w:r>
+        <w:t xml:space="preserve">Inhalt aus „log4j2-xml.txt“ (aus </w:t>
+      </w:r>
+      <w:proofErr w:type="spellStart"/>
+      <w:r>
+        <w:t>cnl-documentation</w:t>
+      </w:r>
+      <w:proofErr w:type="spellEnd"/>
+      <w:r>
+        <w:t>) hineinkopieren</w:t>
+      </w:r>
+    </w:p>
+    <w:p>
+      <w:pPr>
+        <w:pStyle w:val="Listenabsatz"/>
+        <w:numPr>
+          <w:ilvl w:val="0"/>
+          <w:numId w:val="4"/>
+        </w:numPr>
+      </w:pPr>
+      <w:proofErr w:type="spellStart"/>
+      <w:r>
+        <w:t>Maven</w:t>
+      </w:r>
+      <w:proofErr w:type="spellEnd"/>
+      <w:r>
+        <w:t>: Pom.xml im &lt;</w:t>
+      </w:r>
+      <w:proofErr w:type="spellStart"/>
+      <w:r>
+        <w:t>dependencies</w:t>
+      </w:r>
+      <w:proofErr w:type="spellEnd"/>
+      <w:r>
+        <w:t>&gt; Abschnitt ergänzen um:</w:t>
+      </w:r>
+    </w:p>
+    <w:p>
+      <w:pPr>
+        <w:pStyle w:val="Listenabsatz"/>
+      </w:pPr>
+      <w:r>
+        <w:t xml:space="preserve">        </w:t>
+      </w:r>
+      <w:proofErr w:type="gramStart"/>
+      <w:r>
+        <w:t>&lt;!--</w:t>
+      </w:r>
+      <w:proofErr w:type="gramEnd"/>
+      <w:r>
+        <w:t xml:space="preserve"> https://mvnrepository.com/artifact/org.apache.logging.log4j/log4j-core --&gt;</w:t>
+      </w:r>
+    </w:p>
+    <w:p>
+      <w:pPr>
+        <w:pStyle w:val="Listenabsatz"/>
+      </w:pPr>
+      <w:r>
+        <w:t xml:space="preserve">        &lt;</w:t>
+      </w:r>
+      <w:proofErr w:type="spellStart"/>
+      <w:r>
+        <w:t>dependency</w:t>
+      </w:r>
+      <w:proofErr w:type="spellEnd"/>
+      <w:r>
+        <w:t>&gt;</w:t>
+      </w:r>
+    </w:p>
+    <w:p>
+      <w:pPr>
+        <w:pStyle w:val="Listenabsatz"/>
+      </w:pPr>
+      <w:r>
+        <w:lastRenderedPageBreak/>
+        <w:t xml:space="preserve">            </w:t>
+      </w:r>
+      <w:proofErr w:type="gramStart"/>
+      <w:r>
+        <w:t>&lt;</w:t>
+      </w:r>
+      <w:proofErr w:type="spellStart"/>
+      <w:r>
+        <w:t>groupId</w:t>
+      </w:r>
+      <w:proofErr w:type="spellEnd"/>
+      <w:r>
+        <w:t>&gt;org.apache.logging</w:t>
+      </w:r>
+      <w:proofErr w:type="gramEnd"/>
+      <w:r>
+        <w:t>.log4j&lt;/</w:t>
+      </w:r>
+      <w:proofErr w:type="spellStart"/>
+      <w:r>
+        <w:t>groupId</w:t>
+      </w:r>
+      <w:proofErr w:type="spellEnd"/>
+      <w:r>
+        <w:t>&gt;</w:t>
+      </w:r>
+    </w:p>
+    <w:p>
+      <w:pPr>
+        <w:pStyle w:val="Listenabsatz"/>
+      </w:pPr>
+      <w:r>
+        <w:t xml:space="preserve">            &lt;</w:t>
+      </w:r>
+      <w:proofErr w:type="spellStart"/>
+      <w:r>
+        <w:t>artifactId</w:t>
+      </w:r>
+      <w:proofErr w:type="spellEnd"/>
+      <w:r>
+        <w:t>&gt;log4j-core&lt;/</w:t>
+      </w:r>
+      <w:proofErr w:type="spellStart"/>
+      <w:r>
+        <w:t>artifactId</w:t>
+      </w:r>
+      <w:proofErr w:type="spellEnd"/>
+      <w:r>
+        <w:t>&gt;</w:t>
+      </w:r>
+    </w:p>
+    <w:p>
+      <w:pPr>
+        <w:pStyle w:val="Listenabsatz"/>
+      </w:pPr>
+      <w:r>
+        <w:t xml:space="preserve">            &lt;</w:t>
+      </w:r>
+      <w:proofErr w:type="spellStart"/>
+      <w:r>
+        <w:t>version</w:t>
+      </w:r>
+      <w:proofErr w:type="spellEnd"/>
+      <w:r>
+        <w:t>&gt;2.8.2&lt;/</w:t>
+      </w:r>
+      <w:proofErr w:type="spellStart"/>
+      <w:r>
+        <w:t>version</w:t>
+      </w:r>
+      <w:proofErr w:type="spellEnd"/>
+      <w:r>
+        <w:t>&gt;</w:t>
+      </w:r>
+    </w:p>
+    <w:p>
+      <w:pPr>
+        <w:pStyle w:val="Listenabsatz"/>
+      </w:pPr>
+      <w:r>
+        <w:t xml:space="preserve">        &lt;/</w:t>
+      </w:r>
+      <w:proofErr w:type="spellStart"/>
+      <w:r>
+        <w:t>dependency</w:t>
+      </w:r>
+      <w:proofErr w:type="spellEnd"/>
+      <w:r>
+        <w:t>&gt;</w:t>
+      </w:r>
+    </w:p>
+    <w:p>
+      <w:pPr>
+        <w:pStyle w:val="Listenabsatz"/>
+      </w:pPr>
+      <w:r>
+        <w:t xml:space="preserve">        </w:t>
+      </w:r>
+      <w:proofErr w:type="gramStart"/>
+      <w:r>
+        <w:t>&lt;!--</w:t>
+      </w:r>
+      <w:proofErr w:type="gramEnd"/>
+      <w:r>
+        <w:t xml:space="preserve"> https://mvnrepository.com/artifact/org.apache.logging.log4j/log4j-api --&gt;</w:t>
+      </w:r>
+    </w:p>
+    <w:p>
+      <w:pPr>
+        <w:pStyle w:val="Listenabsatz"/>
+      </w:pPr>
+      <w:r>
+        <w:t xml:space="preserve">        &lt;</w:t>
+      </w:r>
+      <w:proofErr w:type="spellStart"/>
+      <w:r>
+        <w:t>dependency</w:t>
+      </w:r>
+      <w:proofErr w:type="spellEnd"/>
+      <w:r>
+        <w:t>&gt;</w:t>
+      </w:r>
+    </w:p>
+    <w:p>
+      <w:pPr>
+        <w:pStyle w:val="Listenabsatz"/>
+      </w:pPr>
+      <w:r>
+        <w:t xml:space="preserve">            </w:t>
+      </w:r>
+      <w:proofErr w:type="gramStart"/>
+      <w:r>
+        <w:t>&lt;</w:t>
+      </w:r>
+      <w:proofErr w:type="spellStart"/>
+      <w:r>
+        <w:t>groupId</w:t>
+      </w:r>
+      <w:proofErr w:type="spellEnd"/>
+      <w:r>
+        <w:t>&gt;org.apache.logging</w:t>
+      </w:r>
+      <w:proofErr w:type="gramEnd"/>
+      <w:r>
+        <w:t>.log4j&lt;/</w:t>
+      </w:r>
+      <w:proofErr w:type="spellStart"/>
+      <w:r>
+        <w:t>groupId</w:t>
+      </w:r>
+      <w:proofErr w:type="spellEnd"/>
+      <w:r>
+        <w:t>&gt;</w:t>
+      </w:r>
+    </w:p>
+    <w:p>
+      <w:pPr>
+        <w:pStyle w:val="Listenabsatz"/>
+      </w:pPr>
+      <w:r>
+        <w:t xml:space="preserve">            &lt;</w:t>
+      </w:r>
+      <w:proofErr w:type="spellStart"/>
+      <w:r>
+        <w:t>artifactId</w:t>
+      </w:r>
+      <w:proofErr w:type="spellEnd"/>
+      <w:r>
+        <w:t>&gt;log4j-api&lt;/</w:t>
+      </w:r>
+      <w:proofErr w:type="spellStart"/>
+      <w:r>
+        <w:t>artifactId</w:t>
+      </w:r>
+      <w:proofErr w:type="spellEnd"/>
+      <w:r>
+        <w:t>&gt;</w:t>
+      </w:r>
+    </w:p>
+    <w:p>
+      <w:pPr>
+        <w:pStyle w:val="Listenabsatz"/>
+      </w:pPr>
+      <w:r>
+        <w:t xml:space="preserve">            &lt;</w:t>
+      </w:r>
+      <w:proofErr w:type="spellStart"/>
+      <w:r>
+        <w:t>version</w:t>
+      </w:r>
+      <w:proofErr w:type="spellEnd"/>
+      <w:r>
+        <w:t>&gt;2.8.2&lt;/</w:t>
+      </w:r>
+      <w:proofErr w:type="spellStart"/>
+      <w:r>
+        <w:t>version</w:t>
+      </w:r>
+      <w:proofErr w:type="spellEnd"/>
+      <w:r>
+        <w:t>&gt;</w:t>
+      </w:r>
+    </w:p>
+    <w:p>
+      <w:pPr>
+        <w:pStyle w:val="Listenabsatz"/>
+      </w:pPr>
+      <w:r>
+        <w:t xml:space="preserve">        &lt;/</w:t>
+      </w:r>
+      <w:proofErr w:type="spellStart"/>
+      <w:r>
+        <w:t>dependency</w:t>
+      </w:r>
+      <w:proofErr w:type="spellEnd"/>
+      <w:r>
+        <w:t>&gt;</w:t>
+      </w:r>
+    </w:p>
+    <w:p>
+      <w:pPr>
+        <w:pStyle w:val="Listenabsatz"/>
+        <w:numPr>
+          <w:ilvl w:val="0"/>
+          <w:numId w:val="4"/>
+        </w:numPr>
+      </w:pPr>
+      <w:r>
+        <w:t xml:space="preserve">(oder) </w:t>
+      </w:r>
+      <w:proofErr w:type="spellStart"/>
+      <w:r>
+        <w:t>Gradle</w:t>
+      </w:r>
+      <w:proofErr w:type="spellEnd"/>
+      <w:r>
+        <w:t xml:space="preserve"> ergänzen um: </w:t>
+      </w:r>
+      <w:r>
+        <w:br/>
+      </w:r>
+      <w:r>
+        <w:t xml:space="preserve">  </w:t>
+      </w:r>
+      <w:proofErr w:type="spellStart"/>
+      <w:r>
+        <w:t>compile</w:t>
+      </w:r>
+      <w:proofErr w:type="spellEnd"/>
+      <w:r>
+        <w:t xml:space="preserve"> </w:t>
+      </w:r>
+      <w:proofErr w:type="spellStart"/>
+      <w:r>
+        <w:t>group</w:t>
+      </w:r>
+      <w:proofErr w:type="spellEnd"/>
+      <w:r>
+        <w:t xml:space="preserve">: 'org.apache.logging.log4j', </w:t>
+      </w:r>
+      <w:proofErr w:type="spellStart"/>
+      <w:r>
+        <w:t>name</w:t>
+      </w:r>
+      <w:proofErr w:type="spellEnd"/>
+      <w:r>
+        <w:t xml:space="preserve">: 'log4j-api', </w:t>
+      </w:r>
+      <w:proofErr w:type="spellStart"/>
+      <w:r>
+        <w:t>version</w:t>
+      </w:r>
+      <w:proofErr w:type="spellEnd"/>
+      <w:r>
+        <w:t>: '2.13.3'</w:t>
+      </w:r>
+      <w:r>
+        <w:br/>
+      </w:r>
+      <w:r>
+        <w:t xml:space="preserve">  </w:t>
+      </w:r>
+      <w:proofErr w:type="spellStart"/>
+      <w:r>
+        <w:t>compile</w:t>
+      </w:r>
+      <w:proofErr w:type="spellEnd"/>
+      <w:r>
+        <w:t xml:space="preserve"> </w:t>
+      </w:r>
+      <w:proofErr w:type="spellStart"/>
+      <w:r>
+        <w:t>group</w:t>
+      </w:r>
+      <w:proofErr w:type="spellEnd"/>
+      <w:r>
+        <w:t xml:space="preserve">: 'org.apache.logging.log4j', </w:t>
+      </w:r>
+      <w:proofErr w:type="spellStart"/>
+      <w:r>
+        <w:t>name</w:t>
+      </w:r>
+      <w:proofErr w:type="spellEnd"/>
+      <w:r>
+        <w:t xml:space="preserve">: 'log4j-core', </w:t>
+      </w:r>
+      <w:proofErr w:type="spellStart"/>
+      <w:r>
+        <w:t>version</w:t>
+      </w:r>
+      <w:proofErr w:type="spellEnd"/>
+      <w:r>
+        <w:t>: '2.13.3'</w:t>
+      </w:r>
+    </w:p>
+    <w:p>
+      <w:pPr>
+        <w:pStyle w:val="Listenabsatz"/>
+        <w:numPr>
+          <w:ilvl w:val="0"/>
+          <w:numId w:val="4"/>
+        </w:numPr>
+      </w:pPr>
+      <w:r>
+        <w:t>In der Klasse, in der geloggt werden soll</w:t>
+      </w:r>
+      <w:r>
+        <w:t xml:space="preserve"> -</w:t>
+      </w:r>
+      <w:r>
+        <w:t xml:space="preserve"> Logger deklarieren:</w:t>
+      </w:r>
+      <w:r>
+        <w:br/>
+      </w:r>
+      <w:r>
+        <w:rPr>
+          <w:rFonts w:ascii="Consolas" w:hAnsi="Consolas" w:cs="Consolas"/>
+          <w:b/>
+          <w:bCs/>
+          <w:color w:val="7F0055"/>
+          <w:sz w:val="20"/>
+          <w:szCs w:val="20"/>
+          <w:shd w:val="clear" w:color="auto" w:fill="E8F2FE"/>
+        </w:rPr>
+        <w:t>private</w:t>
+      </w:r>
+      <w:r>
+        <w:rPr>
+          <w:rFonts w:ascii="Consolas" w:hAnsi="Consolas" w:cs="Consolas"/>
+          <w:color w:val="000000"/>
+          <w:sz w:val="20"/>
+          <w:szCs w:val="20"/>
+          <w:shd w:val="clear" w:color="auto" w:fill="E8F2FE"/>
+        </w:rPr>
+        <w:t xml:space="preserve"> </w:t>
+      </w:r>
+      <w:proofErr w:type="spellStart"/>
+      <w:r>
+        <w:rPr>
+          <w:rFonts w:ascii="Consolas" w:hAnsi="Consolas" w:cs="Consolas"/>
+          <w:b/>
+          <w:bCs/>
+          <w:color w:val="7F0055"/>
+          <w:sz w:val="20"/>
+          <w:szCs w:val="20"/>
+          <w:shd w:val="clear" w:color="auto" w:fill="E8F2FE"/>
+        </w:rPr>
+        <w:t>static</w:t>
+      </w:r>
+      <w:proofErr w:type="spellEnd"/>
+      <w:r>
+        <w:rPr>
+          <w:rFonts w:ascii="Consolas" w:hAnsi="Consolas" w:cs="Consolas"/>
+          <w:color w:val="000000"/>
+          <w:sz w:val="20"/>
+          <w:szCs w:val="20"/>
+          <w:shd w:val="clear" w:color="auto" w:fill="E8F2FE"/>
+        </w:rPr>
+        <w:t xml:space="preserve"> </w:t>
+      </w:r>
+      <w:r>
+        <w:rPr>
+          <w:rFonts w:ascii="Consolas" w:hAnsi="Consolas" w:cs="Consolas"/>
+          <w:b/>
+          <w:bCs/>
+          <w:color w:val="7F0055"/>
+          <w:sz w:val="20"/>
+          <w:szCs w:val="20"/>
+          <w:shd w:val="clear" w:color="auto" w:fill="E8F2FE"/>
+        </w:rPr>
+        <w:t>final</w:t>
+      </w:r>
+      <w:r>
+        <w:rPr>
+          <w:rFonts w:ascii="Consolas" w:hAnsi="Consolas" w:cs="Consolas"/>
+          <w:color w:val="000000"/>
+          <w:sz w:val="20"/>
+          <w:szCs w:val="20"/>
+          <w:shd w:val="clear" w:color="auto" w:fill="E8F2FE"/>
+        </w:rPr>
+        <w:t xml:space="preserve"> Logger </w:t>
+      </w:r>
+      <w:r>
+        <w:rPr>
+          <w:rFonts w:ascii="Consolas" w:hAnsi="Consolas" w:cs="Consolas"/>
+          <w:b/>
+          <w:bCs/>
+          <w:i/>
+          <w:iCs/>
+          <w:color w:val="0000C0"/>
+          <w:sz w:val="20"/>
+          <w:szCs w:val="20"/>
+          <w:shd w:val="clear" w:color="auto" w:fill="E8F2FE"/>
+        </w:rPr>
+        <w:t>LOG</w:t>
+      </w:r>
+      <w:r>
+        <w:rPr>
+          <w:rFonts w:ascii="Consolas" w:hAnsi="Consolas" w:cs="Consolas"/>
+          <w:color w:val="000000"/>
+          <w:sz w:val="20"/>
+          <w:szCs w:val="20"/>
+          <w:shd w:val="clear" w:color="auto" w:fill="E8F2FE"/>
+        </w:rPr>
+        <w:t xml:space="preserve"> = </w:t>
+      </w:r>
+      <w:proofErr w:type="spellStart"/>
+      <w:r>
+        <w:rPr>
+          <w:rFonts w:ascii="Consolas" w:hAnsi="Consolas" w:cs="Consolas"/>
+          <w:color w:val="000000"/>
+          <w:sz w:val="20"/>
+          <w:szCs w:val="20"/>
+          <w:shd w:val="clear" w:color="auto" w:fill="E8F2FE"/>
+        </w:rPr>
+        <w:t>LogManager.</w:t>
+      </w:r>
+      <w:r>
+        <w:rPr>
+          <w:rFonts w:ascii="Consolas" w:hAnsi="Consolas" w:cs="Consolas"/>
+          <w:i/>
+          <w:iCs/>
+          <w:color w:val="000000"/>
+          <w:sz w:val="20"/>
+          <w:szCs w:val="20"/>
+          <w:shd w:val="clear" w:color="auto" w:fill="E8F2FE"/>
+        </w:rPr>
+        <w:t>getLogger</w:t>
+      </w:r>
+      <w:proofErr w:type="spellEnd"/>
+      <w:r>
+        <w:rPr>
+          <w:rFonts w:ascii="Consolas" w:hAnsi="Consolas" w:cs="Consolas"/>
+          <w:color w:val="000000"/>
+          <w:sz w:val="20"/>
+          <w:szCs w:val="20"/>
+          <w:shd w:val="clear" w:color="auto" w:fill="E8F2FE"/>
+        </w:rPr>
+        <w:t>(</w:t>
+      </w:r>
+      <w:proofErr w:type="spellStart"/>
+      <w:r>
+        <w:rPr>
+          <w:rFonts w:ascii="Consolas" w:hAnsi="Consolas" w:cs="Consolas"/>
+          <w:color w:val="000000"/>
+          <w:sz w:val="20"/>
+          <w:szCs w:val="20"/>
+          <w:shd w:val="clear" w:color="auto" w:fill="E8F2FE"/>
+        </w:rPr>
+        <w:t>CNLToolchain.</w:t>
+      </w:r>
+      <w:r>
+        <w:rPr>
+          <w:rFonts w:ascii="Consolas" w:hAnsi="Consolas" w:cs="Consolas"/>
+          <w:b/>
+          <w:bCs/>
+          <w:color w:val="7F0055"/>
+          <w:sz w:val="20"/>
+          <w:szCs w:val="20"/>
+          <w:shd w:val="clear" w:color="auto" w:fill="E8F2FE"/>
+        </w:rPr>
+        <w:t>class</w:t>
+      </w:r>
+      <w:proofErr w:type="spellEnd"/>
+      <w:r>
+        <w:rPr>
+          <w:rFonts w:ascii="Consolas" w:hAnsi="Consolas" w:cs="Consolas"/>
+          <w:color w:val="000000"/>
+          <w:sz w:val="20"/>
+          <w:szCs w:val="20"/>
+          <w:shd w:val="clear" w:color="auto" w:fill="E8F2FE"/>
+        </w:rPr>
+        <w:t>);</w:t>
+      </w:r>
+      <w:r>
+        <w:rPr>
+          <w:rFonts w:ascii="Consolas" w:hAnsi="Consolas" w:cs="Consolas"/>
+          <w:color w:val="000000"/>
+          <w:sz w:val="20"/>
+          <w:szCs w:val="20"/>
+          <w:shd w:val="clear" w:color="auto" w:fill="E8F2FE"/>
+        </w:rPr>
+        <w:br/>
+        <w:t xml:space="preserve">wobei </w:t>
+      </w:r>
+      <w:proofErr w:type="spellStart"/>
+      <w:r>
+        <w:rPr>
+          <w:rFonts w:ascii="Consolas" w:hAnsi="Consolas" w:cs="Consolas"/>
+          <w:color w:val="000000"/>
+          <w:sz w:val="20"/>
+          <w:szCs w:val="20"/>
+          <w:shd w:val="clear" w:color="auto" w:fill="E8F2FE"/>
+        </w:rPr>
+        <w:t>CNLToolchain</w:t>
+      </w:r>
+      <w:proofErr w:type="spellEnd"/>
+      <w:r>
+        <w:rPr>
+          <w:rFonts w:ascii="Consolas" w:hAnsi="Consolas" w:cs="Consolas"/>
+          <w:color w:val="000000"/>
+          <w:sz w:val="20"/>
+          <w:szCs w:val="20"/>
+          <w:shd w:val="clear" w:color="auto" w:fill="E8F2FE"/>
+        </w:rPr>
+        <w:t xml:space="preserve"> durch die aktuelle Klasse ersetzt wird</w:t>
+      </w:r>
+    </w:p>
+    <w:p>
+      <w:pPr>
+        <w:rPr>
+          <w:b/>
+          <w:sz w:val="32"/>
+        </w:rPr>
+      </w:pPr>
     </w:p>
     <w:sectPr>
       <w:pgSz w:w="11906" w:h="16838"/>
@@ -587,6 +2066,184 @@
 <file path=word/numbering.xml><?xml version="1.0" encoding="utf-8"?>
 <w:numbering xmlns:wpc="http://schemas.microsoft.com/office/word/2010/wordprocessingCanvas" xmlns:cx="http://schemas.microsoft.com/office/drawing/2014/chartex" xmlns:cx1="http://schemas.microsoft.com/office/drawing/2015/9/8/chartex" xmlns:mc="http://schemas.openxmlformats.org/markup-compatibility/2006" xmlns:o="urn:schemas-microsoft-com:office:office" xmlns:r="http://schemas.openxmlformats.org/officeDocument/2006/relationships" xmlns:m="http://schemas.openxmlformats.org/officeDocument/2006/math" xmlns:v="urn:schemas-microsoft-com:vml" xmlns:wp14="http://schemas.microsoft.com/office/word/2010/wordprocessingDrawing" xmlns:wp="http://schemas.openxmlformats.org/drawingml/2006/wordprocessingDrawing" xmlns:w10="urn:schemas-microsoft-com:office:word" xmlns:w="http://schemas.openxmlformats.org/wordprocessingml/2006/main" xmlns:w14="http://schemas.microsoft.com/office/word/2010/wordml" xmlns:w15="http://schemas.microsoft.com/office/word/2012/wordml" xmlns:w16se="http://schemas.microsoft.com/office/word/2015/wordml/symex" xmlns:wpg="http://schemas.microsoft.com/office/word/2010/wordprocessingGroup" xmlns:wpi="http://schemas.microsoft.com/office/word/2010/wordprocessingInk" xmlns:wne="http://schemas.microsoft.com/office/word/2006/wordml" xmlns:wps="http://schemas.microsoft.com/office/word/2010/wordprocessingShape" mc:Ignorable="w14 w15 w16se wp14">
   <w:abstractNum w:abstractNumId="0" w15:restartNumberingAfterBreak="0">
+    <w:nsid w:val="3679786F"/>
+    <w:multiLevelType w:val="hybridMultilevel"/>
+    <w:tmpl w:val="D9FC2938"/>
+    <w:lvl w:ilvl="0" w:tplc="0407000F">
+      <w:start w:val="1"/>
+      <w:numFmt w:val="decimal"/>
+      <w:lvlText w:val="%1."/>
+      <w:lvlJc w:val="left"/>
+      <w:pPr>
+        <w:ind w:left="720" w:hanging="360"/>
+      </w:pPr>
+      <w:rPr>
+        <w:rFonts w:hint="default"/>
+      </w:rPr>
+    </w:lvl>
+    <w:lvl w:ilvl="1" w:tplc="04070019">
+      <w:start w:val="1"/>
+      <w:numFmt w:val="lowerLetter"/>
+      <w:lvlText w:val="%2."/>
+      <w:lvlJc w:val="left"/>
+      <w:pPr>
+        <w:ind w:left="1440" w:hanging="360"/>
+      </w:pPr>
+    </w:lvl>
+    <w:lvl w:ilvl="2" w:tplc="0407001B" w:tentative="1">
+      <w:start w:val="1"/>
+      <w:numFmt w:val="lowerRoman"/>
+      <w:lvlText w:val="%3."/>
+      <w:lvlJc w:val="right"/>
+      <w:pPr>
+        <w:ind w:left="2160" w:hanging="180"/>
+      </w:pPr>
+    </w:lvl>
+    <w:lvl w:ilvl="3" w:tplc="0407000F" w:tentative="1">
+      <w:start w:val="1"/>
+      <w:numFmt w:val="decimal"/>
+      <w:lvlText w:val="%4."/>
+      <w:lvlJc w:val="left"/>
+      <w:pPr>
+        <w:ind w:left="2880" w:hanging="360"/>
+      </w:pPr>
+    </w:lvl>
+    <w:lvl w:ilvl="4" w:tplc="04070019" w:tentative="1">
+      <w:start w:val="1"/>
+      <w:numFmt w:val="lowerLetter"/>
+      <w:lvlText w:val="%5."/>
+      <w:lvlJc w:val="left"/>
+      <w:pPr>
+        <w:ind w:left="3600" w:hanging="360"/>
+      </w:pPr>
+    </w:lvl>
+    <w:lvl w:ilvl="5" w:tplc="0407001B" w:tentative="1">
+      <w:start w:val="1"/>
+      <w:numFmt w:val="lowerRoman"/>
+      <w:lvlText w:val="%6."/>
+      <w:lvlJc w:val="right"/>
+      <w:pPr>
+        <w:ind w:left="4320" w:hanging="180"/>
+      </w:pPr>
+    </w:lvl>
+    <w:lvl w:ilvl="6" w:tplc="0407000F" w:tentative="1">
+      <w:start w:val="1"/>
+      <w:numFmt w:val="decimal"/>
+      <w:lvlText w:val="%7."/>
+      <w:lvlJc w:val="left"/>
+      <w:pPr>
+        <w:ind w:left="5040" w:hanging="360"/>
+      </w:pPr>
+    </w:lvl>
+    <w:lvl w:ilvl="7" w:tplc="04070019" w:tentative="1">
+      <w:start w:val="1"/>
+      <w:numFmt w:val="lowerLetter"/>
+      <w:lvlText w:val="%8."/>
+      <w:lvlJc w:val="left"/>
+      <w:pPr>
+        <w:ind w:left="5760" w:hanging="360"/>
+      </w:pPr>
+    </w:lvl>
+    <w:lvl w:ilvl="8" w:tplc="0407001B" w:tentative="1">
+      <w:start w:val="1"/>
+      <w:numFmt w:val="lowerRoman"/>
+      <w:lvlText w:val="%9."/>
+      <w:lvlJc w:val="right"/>
+      <w:pPr>
+        <w:ind w:left="6480" w:hanging="180"/>
+      </w:pPr>
+    </w:lvl>
+  </w:abstractNum>
+  <w:abstractNum w:abstractNumId="1" w15:restartNumberingAfterBreak="0">
+    <w:nsid w:val="39E012B9"/>
+    <w:multiLevelType w:val="hybridMultilevel"/>
+    <w:tmpl w:val="D9FC2938"/>
+    <w:lvl w:ilvl="0" w:tplc="0407000F">
+      <w:start w:val="1"/>
+      <w:numFmt w:val="decimal"/>
+      <w:lvlText w:val="%1."/>
+      <w:lvlJc w:val="left"/>
+      <w:pPr>
+        <w:ind w:left="720" w:hanging="360"/>
+      </w:pPr>
+      <w:rPr>
+        <w:rFonts w:hint="default"/>
+      </w:rPr>
+    </w:lvl>
+    <w:lvl w:ilvl="1" w:tplc="04070019">
+      <w:start w:val="1"/>
+      <w:numFmt w:val="lowerLetter"/>
+      <w:lvlText w:val="%2."/>
+      <w:lvlJc w:val="left"/>
+      <w:pPr>
+        <w:ind w:left="1440" w:hanging="360"/>
+      </w:pPr>
+    </w:lvl>
+    <w:lvl w:ilvl="2" w:tplc="0407001B">
+      <w:start w:val="1"/>
+      <w:numFmt w:val="lowerRoman"/>
+      <w:lvlText w:val="%3."/>
+      <w:lvlJc w:val="right"/>
+      <w:pPr>
+        <w:ind w:left="2160" w:hanging="180"/>
+      </w:pPr>
+    </w:lvl>
+    <w:lvl w:ilvl="3" w:tplc="0407000F" w:tentative="1">
+      <w:start w:val="1"/>
+      <w:numFmt w:val="decimal"/>
+      <w:lvlText w:val="%4."/>
+      <w:lvlJc w:val="left"/>
+      <w:pPr>
+        <w:ind w:left="2880" w:hanging="360"/>
+      </w:pPr>
+    </w:lvl>
+    <w:lvl w:ilvl="4" w:tplc="04070019" w:tentative="1">
+      <w:start w:val="1"/>
+      <w:numFmt w:val="lowerLetter"/>
+      <w:lvlText w:val="%5."/>
+      <w:lvlJc w:val="left"/>
+      <w:pPr>
+        <w:ind w:left="3600" w:hanging="360"/>
+      </w:pPr>
+    </w:lvl>
+    <w:lvl w:ilvl="5" w:tplc="0407001B" w:tentative="1">
+      <w:start w:val="1"/>
+      <w:numFmt w:val="lowerRoman"/>
+      <w:lvlText w:val="%6."/>
+      <w:lvlJc w:val="right"/>
+      <w:pPr>
+        <w:ind w:left="4320" w:hanging="180"/>
+      </w:pPr>
+    </w:lvl>
+    <w:lvl w:ilvl="6" w:tplc="0407000F" w:tentative="1">
+      <w:start w:val="1"/>
+      <w:numFmt w:val="decimal"/>
+      <w:lvlText w:val="%7."/>
+      <w:lvlJc w:val="left"/>
+      <w:pPr>
+        <w:ind w:left="5040" w:hanging="360"/>
+      </w:pPr>
+    </w:lvl>
+    <w:lvl w:ilvl="7" w:tplc="04070019" w:tentative="1">
+      <w:start w:val="1"/>
+      <w:numFmt w:val="lowerLetter"/>
+      <w:lvlText w:val="%8."/>
+      <w:lvlJc w:val="left"/>
+      <w:pPr>
+        <w:ind w:left="5760" w:hanging="360"/>
+      </w:pPr>
+    </w:lvl>
+    <w:lvl w:ilvl="8" w:tplc="0407001B" w:tentative="1">
+      <w:start w:val="1"/>
+      <w:numFmt w:val="lowerRoman"/>
+      <w:lvlText w:val="%9."/>
+      <w:lvlJc w:val="right"/>
+      <w:pPr>
+        <w:ind w:left="6480" w:hanging="180"/>
+      </w:pPr>
+    </w:lvl>
+  </w:abstractNum>
+  <w:abstractNum w:abstractNumId="2" w15:restartNumberingAfterBreak="0">
     <w:nsid w:val="77815F06"/>
     <w:multiLevelType w:val="hybridMultilevel"/>
     <w:tmpl w:val="A4282210"/>
@@ -675,11 +2332,11 @@
       </w:pPr>
     </w:lvl>
   </w:abstractNum>
-  <w:abstractNum w:abstractNumId="1" w15:restartNumberingAfterBreak="0">
+  <w:abstractNum w:abstractNumId="3" w15:restartNumberingAfterBreak="0">
     <w:nsid w:val="7D2B2002"/>
     <w:multiLevelType w:val="hybridMultilevel"/>
-    <w:tmpl w:val="A4282210"/>
-    <w:lvl w:ilvl="0" w:tplc="0407000F">
+    <w:tmpl w:val="C122D460"/>
+    <w:lvl w:ilvl="0" w:tplc="E2E04514">
       <w:start w:val="1"/>
       <w:numFmt w:val="decimal"/>
       <w:lvlText w:val="%1."/>
@@ -688,7 +2345,7 @@
         <w:ind w:left="720" w:hanging="360"/>
       </w:pPr>
       <w:rPr>
-        <w:rFonts w:hint="default"/>
+        <w:rFonts w:asciiTheme="minorHAnsi" w:eastAsiaTheme="minorHAnsi" w:hAnsiTheme="minorHAnsi" w:cstheme="minorBidi"/>
       </w:rPr>
     </w:lvl>
     <w:lvl w:ilvl="1" w:tplc="04070019">
@@ -765,9 +2422,15 @@
     </w:lvl>
   </w:abstractNum>
   <w:num w:numId="1">
+    <w:abstractNumId w:val="2"/>
+  </w:num>
+  <w:num w:numId="2">
+    <w:abstractNumId w:val="3"/>
+  </w:num>
+  <w:num w:numId="3">
     <w:abstractNumId w:val="0"/>
   </w:num>
-  <w:num w:numId="2">
+  <w:num w:numId="4">
     <w:abstractNumId w:val="1"/>
   </w:num>
 </w:numbering>
@@ -1167,9 +2830,30 @@
     <w:name w:val="Normal"/>
     <w:qFormat/>
   </w:style>
+  <w:style w:type="paragraph" w:styleId="berschrift3">
+    <w:name w:val="heading 3"/>
+    <w:basedOn w:val="Standard"/>
+    <w:link w:val="berschrift3Zchn"/>
+    <w:uiPriority w:val="9"/>
+    <w:qFormat/>
+    <w:rsid w:val="00D819DE"/>
+    <w:pPr>
+      <w:spacing w:before="100" w:beforeAutospacing="1" w:after="100" w:afterAutospacing="1" w:line="240" w:lineRule="auto"/>
+      <w:outlineLvl w:val="2"/>
+    </w:pPr>
+    <w:rPr>
+      <w:rFonts w:ascii="Times New Roman" w:eastAsia="Times New Roman" w:hAnsi="Times New Roman" w:cs="Times New Roman"/>
+      <w:b/>
+      <w:bCs/>
+      <w:sz w:val="27"/>
+      <w:szCs w:val="27"/>
+      <w:lang w:eastAsia="de-DE"/>
+    </w:rPr>
+  </w:style>
   <w:style w:type="character" w:default="1" w:styleId="Absatz-Standardschriftart">
     <w:name w:val="Default Paragraph Font"/>
     <w:uiPriority w:val="1"/>
+    <w:semiHidden/>
     <w:unhideWhenUsed/>
   </w:style>
   <w:style w:type="table" w:default="1" w:styleId="NormaleTabelle">
@@ -1213,6 +2897,21 @@
     <w:rPr>
       <w:color w:val="0000FF"/>
       <w:u w:val="single"/>
+    </w:rPr>
+  </w:style>
+  <w:style w:type="character" w:customStyle="1" w:styleId="berschrift3Zchn">
+    <w:name w:val="Überschrift 3 Zchn"/>
+    <w:basedOn w:val="Absatz-Standardschriftart"/>
+    <w:link w:val="berschrift3"/>
+    <w:uiPriority w:val="9"/>
+    <w:rsid w:val="00D819DE"/>
+    <w:rPr>
+      <w:rFonts w:ascii="Times New Roman" w:eastAsia="Times New Roman" w:hAnsi="Times New Roman" w:cs="Times New Roman"/>
+      <w:b/>
+      <w:bCs/>
+      <w:sz w:val="27"/>
+      <w:szCs w:val="27"/>
+      <w:lang w:eastAsia="de-DE"/>
     </w:rPr>
   </w:style>
 </w:styles>

</xml_diff>